<commit_message>
Updated code as per suggested changes
</commit_message>
<xml_diff>
--- a/INSTALLATION MANUAL.docx
+++ b/INSTALLATION MANUAL.docx
@@ -4,38 +4,41 @@
   <w:body>
     <w:p>
       <w:pPr>
-        <w:widowControl w:val="0"/>
-        <w:spacing w:line="240" w:lineRule="auto"/>
-        <w:rPr>
-          <w:rFonts w:ascii="Calibri" w:cs="Calibri" w:eastAsia="Calibri" w:hAnsi="Calibri"/>
-          <w:sz w:val="24"/>
-          <w:szCs w:val="24"/>
-        </w:rPr>
-      </w:pPr>
-      <w:r>
-        <w:rPr>
-          <w:rtl w:val="0"/>
-        </w:rPr>
-      </w:r>
-    </w:p>
-    <w:p>
-      <w:pPr>
-        <w:widowControl w:val="0"/>
-        <w:spacing w:line="240" w:lineRule="auto"/>
-        <w:rPr>
-          <w:rFonts w:ascii="Calibri" w:cs="Calibri" w:eastAsia="Calibri" w:hAnsi="Calibri"/>
-          <w:sz w:val="24"/>
-          <w:szCs w:val="24"/>
-        </w:rPr>
-      </w:pPr>
-      <w:r>
-        <w:rPr>
-          <w:rtl w:val="0"/>
-        </w:rPr>
-      </w:r>
-    </w:p>
-    <w:p>
-      <w:pPr>
+        <w:pageBreakBefore w:val="0"/>
+        <w:widowControl w:val="0"/>
+        <w:spacing w:line="240" w:lineRule="auto"/>
+        <w:rPr>
+          <w:rFonts w:ascii="Calibri" w:cs="Calibri" w:eastAsia="Calibri" w:hAnsi="Calibri"/>
+          <w:sz w:val="24"/>
+          <w:szCs w:val="24"/>
+        </w:rPr>
+      </w:pPr>
+      <w:r>
+        <w:rPr>
+          <w:rtl w:val="0"/>
+        </w:rPr>
+      </w:r>
+    </w:p>
+    <w:p>
+      <w:pPr>
+        <w:pageBreakBefore w:val="0"/>
+        <w:widowControl w:val="0"/>
+        <w:spacing w:line="240" w:lineRule="auto"/>
+        <w:rPr>
+          <w:rFonts w:ascii="Calibri" w:cs="Calibri" w:eastAsia="Calibri" w:hAnsi="Calibri"/>
+          <w:sz w:val="24"/>
+          <w:szCs w:val="24"/>
+        </w:rPr>
+      </w:pPr>
+      <w:r>
+        <w:rPr>
+          <w:rtl w:val="0"/>
+        </w:rPr>
+      </w:r>
+    </w:p>
+    <w:p>
+      <w:pPr>
+        <w:pageBreakBefore w:val="0"/>
         <w:widowControl w:val="0"/>
         <w:spacing w:line="240" w:lineRule="auto"/>
         <w:jc w:val="center"/>
@@ -57,14 +60,14 @@
         </w:rPr>
         <w:drawing>
           <wp:inline distB="114300" distT="114300" distL="114300" distR="114300">
-            <wp:extent cx="2381250" cy="400050"/>
+            <wp:extent cx="3937163" cy="771525"/>
             <wp:effectExtent b="0" l="0" r="0" t="0"/>
-            <wp:docPr id="9" name="image12.png"/>
+            <wp:docPr id="9" name="image7.png"/>
             <a:graphic>
               <a:graphicData uri="http://schemas.openxmlformats.org/drawingml/2006/picture">
                 <pic:pic>
                   <pic:nvPicPr>
-                    <pic:cNvPr id="0" name="image12.png"/>
+                    <pic:cNvPr id="0" name="image7.png"/>
                     <pic:cNvPicPr preferRelativeResize="0"/>
                   </pic:nvPicPr>
                   <pic:blipFill>
@@ -77,7 +80,7 @@
                   <pic:spPr>
                     <a:xfrm>
                       <a:off x="0" y="0"/>
-                      <a:ext cx="2381250" cy="400050"/>
+                      <a:ext cx="3937163" cy="771525"/>
                     </a:xfrm>
                     <a:prstGeom prst="rect"/>
                     <a:ln/>
@@ -96,6 +99,7 @@
     </w:p>
     <w:p>
       <w:pPr>
+        <w:pageBreakBefore w:val="0"/>
         <w:widowControl w:val="0"/>
         <w:spacing w:line="240" w:lineRule="auto"/>
         <w:jc w:val="center"/>
@@ -115,6 +119,7 @@
     </w:p>
     <w:p>
       <w:pPr>
+        <w:pageBreakBefore w:val="0"/>
         <w:widowControl w:val="0"/>
         <w:spacing w:line="240" w:lineRule="auto"/>
         <w:jc w:val="center"/>
@@ -143,6 +148,7 @@
     </w:p>
     <w:p>
       <w:pPr>
+        <w:pageBreakBefore w:val="0"/>
         <w:widowControl w:val="0"/>
         <w:spacing w:line="240" w:lineRule="auto"/>
         <w:rPr>
@@ -161,6 +167,7 @@
     </w:p>
     <w:p>
       <w:pPr>
+        <w:pageBreakBefore w:val="0"/>
         <w:widowControl w:val="0"/>
         <w:spacing w:line="240" w:lineRule="auto"/>
         <w:rPr>
@@ -179,6 +186,7 @@
       <w:pPr>
         <w:pStyle w:val="Heading3"/>
         <w:keepLines w:val="0"/>
+        <w:pageBreakBefore w:val="0"/>
         <w:widowControl w:val="0"/>
         <w:spacing w:after="60" w:before="240" w:line="240" w:lineRule="auto"/>
         <w:jc w:val="center"/>
@@ -200,6 +208,7 @@
       <w:pPr>
         <w:pStyle w:val="Heading3"/>
         <w:keepLines w:val="0"/>
+        <w:pageBreakBefore w:val="0"/>
         <w:widowControl w:val="0"/>
         <w:spacing w:after="60" w:before="240" w:line="240" w:lineRule="auto"/>
         <w:jc w:val="center"/>
@@ -221,6 +230,7 @@
       <w:pPr>
         <w:pStyle w:val="Heading3"/>
         <w:keepLines w:val="0"/>
+        <w:pageBreakBefore w:val="0"/>
         <w:widowControl w:val="0"/>
         <w:spacing w:after="60" w:before="240" w:line="240" w:lineRule="auto"/>
         <w:jc w:val="center"/>
@@ -246,6 +256,7 @@
     </w:p>
     <w:p>
       <w:pPr>
+        <w:pageBreakBefore w:val="0"/>
         <w:widowControl w:val="0"/>
         <w:spacing w:after="60" w:before="240" w:line="240" w:lineRule="auto"/>
         <w:jc w:val="center"/>
@@ -267,6 +278,7 @@
       <w:pPr>
         <w:pStyle w:val="Heading3"/>
         <w:keepLines w:val="0"/>
+        <w:pageBreakBefore w:val="0"/>
         <w:widowControl w:val="0"/>
         <w:numPr>
           <w:ilvl w:val="0"/>
@@ -294,6 +306,7 @@
       <w:pPr>
         <w:pStyle w:val="Heading3"/>
         <w:keepLines w:val="0"/>
+        <w:pageBreakBefore w:val="0"/>
         <w:widowControl w:val="0"/>
         <w:numPr>
           <w:ilvl w:val="0"/>
@@ -314,13 +327,14 @@
           <w:color w:val="000000"/>
           <w:rtl w:val="0"/>
         </w:rPr>
-        <w:t xml:space="preserve">Configuring Ingenico………………..…………………………………………………………6</w:t>
+        <w:t xml:space="preserve">Configuring Worldline……………..…………………………………………………………6</w:t>
       </w:r>
     </w:p>
     <w:p>
       <w:pPr>
         <w:pStyle w:val="Heading3"/>
         <w:keepLines w:val="0"/>
+        <w:pageBreakBefore w:val="0"/>
         <w:widowControl w:val="0"/>
         <w:numPr>
           <w:ilvl w:val="0"/>
@@ -354,6 +368,7 @@
     <w:p>
       <w:pPr>
         <w:pStyle w:val="Heading3"/>
+        <w:pageBreakBefore w:val="0"/>
         <w:spacing w:after="150" w:line="240" w:lineRule="auto"/>
         <w:rPr/>
       </w:pPr>
@@ -367,6 +382,7 @@
     </w:p>
     <w:p>
       <w:pPr>
+        <w:pageBreakBefore w:val="0"/>
         <w:widowControl w:val="0"/>
         <w:spacing w:line="240" w:lineRule="auto"/>
         <w:ind w:left="720" w:firstLine="0"/>
@@ -386,6 +402,7 @@
       <w:pPr>
         <w:pStyle w:val="Heading3"/>
         <w:keepLines w:val="0"/>
+        <w:pageBreakBefore w:val="0"/>
         <w:widowControl w:val="0"/>
         <w:numPr>
           <w:ilvl w:val="2"/>
@@ -412,6 +429,7 @@
       <w:pPr>
         <w:pStyle w:val="Heading3"/>
         <w:keepLines w:val="0"/>
+        <w:pageBreakBefore w:val="0"/>
         <w:widowControl w:val="0"/>
         <w:numPr>
           <w:ilvl w:val="0"/>
@@ -438,6 +456,7 @@
       <w:pPr>
         <w:pStyle w:val="Heading3"/>
         <w:keepLines w:val="0"/>
+        <w:pageBreakBefore w:val="0"/>
         <w:widowControl w:val="0"/>
         <w:spacing w:after="60" w:before="240" w:line="240" w:lineRule="auto"/>
         <w:jc w:val="center"/>
@@ -457,6 +476,7 @@
     </w:p>
     <w:p>
       <w:pPr>
+        <w:pageBreakBefore w:val="0"/>
         <w:spacing w:line="276" w:lineRule="auto"/>
         <w:rPr/>
       </w:pPr>
@@ -468,6 +488,7 @@
     </w:p>
     <w:p>
       <w:pPr>
+        <w:pageBreakBefore w:val="0"/>
         <w:spacing w:line="276" w:lineRule="auto"/>
         <w:rPr/>
       </w:pPr>
@@ -479,6 +500,7 @@
     </w:p>
     <w:p>
       <w:pPr>
+        <w:pageBreakBefore w:val="0"/>
         <w:spacing w:line="276" w:lineRule="auto"/>
         <w:rPr/>
       </w:pPr>
@@ -490,6 +512,7 @@
     </w:p>
     <w:p>
       <w:pPr>
+        <w:pageBreakBefore w:val="0"/>
         <w:spacing w:line="276" w:lineRule="auto"/>
         <w:rPr/>
       </w:pPr>
@@ -503,6 +526,7 @@
       <w:pPr>
         <w:pStyle w:val="Heading3"/>
         <w:keepLines w:val="0"/>
+        <w:pageBreakBefore w:val="0"/>
         <w:widowControl w:val="0"/>
         <w:spacing w:after="60" w:before="240" w:line="240" w:lineRule="auto"/>
         <w:jc w:val="center"/>
@@ -522,6 +546,7 @@
     </w:p>
     <w:p>
       <w:pPr>
+        <w:pageBreakBefore w:val="0"/>
         <w:spacing w:line="276" w:lineRule="auto"/>
         <w:rPr/>
       </w:pPr>
@@ -535,6 +560,7 @@
       <w:pPr>
         <w:pStyle w:val="Heading3"/>
         <w:keepLines w:val="0"/>
+        <w:pageBreakBefore w:val="0"/>
         <w:widowControl w:val="0"/>
         <w:numPr>
           <w:ilvl w:val="2"/>
@@ -570,6 +596,7 @@
     </w:p>
     <w:p>
       <w:pPr>
+        <w:pageBreakBefore w:val="0"/>
         <w:widowControl w:val="0"/>
         <w:spacing w:line="240" w:lineRule="auto"/>
         <w:rPr>
@@ -612,6 +639,10 @@
         </w:tblGridChange>
       </w:tblGrid>
       <w:tr>
+        <w:trPr>
+          <w:cantSplit w:val="0"/>
+          <w:tblHeader w:val="0"/>
+        </w:trPr>
         <w:tc>
           <w:tcPr>
             <w:shd w:fill="auto" w:val="clear"/>
@@ -625,6 +656,7 @@
           </w:tcPr>
           <w:p>
             <w:pPr>
+              <w:pageBreakBefore w:val="0"/>
               <w:widowControl w:val="0"/>
               <w:spacing w:line="240" w:lineRule="auto"/>
               <w:rPr>
@@ -659,6 +691,7 @@
           </w:tcPr>
           <w:p>
             <w:pPr>
+              <w:pageBreakBefore w:val="0"/>
               <w:widowControl w:val="0"/>
               <w:spacing w:line="240" w:lineRule="auto"/>
               <w:rPr>
@@ -682,6 +715,10 @@
         </w:tc>
       </w:tr>
       <w:tr>
+        <w:trPr>
+          <w:cantSplit w:val="0"/>
+          <w:tblHeader w:val="0"/>
+        </w:trPr>
         <w:tc>
           <w:tcPr>
             <w:shd w:fill="auto" w:val="clear"/>
@@ -695,6 +732,7 @@
           </w:tcPr>
           <w:p>
             <w:pPr>
+              <w:pageBreakBefore w:val="0"/>
               <w:widowControl w:val="0"/>
               <w:spacing w:line="240" w:lineRule="auto"/>
               <w:rPr>
@@ -732,6 +770,7 @@
           </w:tcPr>
           <w:p>
             <w:pPr>
+              <w:pageBreakBefore w:val="0"/>
               <w:widowControl w:val="0"/>
               <w:spacing w:line="240" w:lineRule="auto"/>
               <w:rPr>
@@ -753,6 +792,10 @@
         </w:tc>
       </w:tr>
       <w:tr>
+        <w:trPr>
+          <w:cantSplit w:val="0"/>
+          <w:tblHeader w:val="0"/>
+        </w:trPr>
         <w:tc>
           <w:tcPr>
             <w:shd w:fill="auto" w:val="clear"/>
@@ -766,6 +809,7 @@
           </w:tcPr>
           <w:p>
             <w:pPr>
+              <w:pageBreakBefore w:val="0"/>
               <w:widowControl w:val="0"/>
               <w:spacing w:line="240" w:lineRule="auto"/>
               <w:rPr>
@@ -798,6 +842,7 @@
           </w:tcPr>
           <w:p>
             <w:pPr>
+              <w:pageBreakBefore w:val="0"/>
               <w:widowControl w:val="0"/>
               <w:spacing w:line="240" w:lineRule="auto"/>
               <w:rPr>
@@ -821,54 +866,58 @@
     </w:tbl>
     <w:p>
       <w:pPr>
-        <w:widowControl w:val="0"/>
-        <w:spacing w:line="240" w:lineRule="auto"/>
-        <w:rPr>
-          <w:rFonts w:ascii="Calibri" w:cs="Calibri" w:eastAsia="Calibri" w:hAnsi="Calibri"/>
-          <w:sz w:val="24"/>
-          <w:szCs w:val="24"/>
-        </w:rPr>
-      </w:pPr>
-      <w:r>
-        <w:rPr>
-          <w:rtl w:val="0"/>
-        </w:rPr>
-      </w:r>
-    </w:p>
-    <w:p>
-      <w:pPr>
-        <w:widowControl w:val="0"/>
-        <w:spacing w:line="240" w:lineRule="auto"/>
-        <w:rPr>
-          <w:rFonts w:ascii="Calibri" w:cs="Calibri" w:eastAsia="Calibri" w:hAnsi="Calibri"/>
-          <w:sz w:val="24"/>
-          <w:szCs w:val="24"/>
-        </w:rPr>
-      </w:pPr>
-      <w:r>
-        <w:rPr>
-          <w:rtl w:val="0"/>
-        </w:rPr>
-      </w:r>
-    </w:p>
-    <w:p>
-      <w:pPr>
-        <w:widowControl w:val="0"/>
-        <w:spacing w:line="240" w:lineRule="auto"/>
-        <w:rPr>
-          <w:rFonts w:ascii="Calibri" w:cs="Calibri" w:eastAsia="Calibri" w:hAnsi="Calibri"/>
-          <w:sz w:val="24"/>
-          <w:szCs w:val="24"/>
-        </w:rPr>
-      </w:pPr>
-      <w:r>
-        <w:rPr>
-          <w:rtl w:val="0"/>
-        </w:rPr>
-      </w:r>
-    </w:p>
-    <w:p>
-      <w:pPr>
+        <w:pageBreakBefore w:val="0"/>
+        <w:widowControl w:val="0"/>
+        <w:spacing w:line="240" w:lineRule="auto"/>
+        <w:rPr>
+          <w:rFonts w:ascii="Calibri" w:cs="Calibri" w:eastAsia="Calibri" w:hAnsi="Calibri"/>
+          <w:sz w:val="24"/>
+          <w:szCs w:val="24"/>
+        </w:rPr>
+      </w:pPr>
+      <w:r>
+        <w:rPr>
+          <w:rtl w:val="0"/>
+        </w:rPr>
+      </w:r>
+    </w:p>
+    <w:p>
+      <w:pPr>
+        <w:pageBreakBefore w:val="0"/>
+        <w:widowControl w:val="0"/>
+        <w:spacing w:line="240" w:lineRule="auto"/>
+        <w:rPr>
+          <w:rFonts w:ascii="Calibri" w:cs="Calibri" w:eastAsia="Calibri" w:hAnsi="Calibri"/>
+          <w:sz w:val="24"/>
+          <w:szCs w:val="24"/>
+        </w:rPr>
+      </w:pPr>
+      <w:r>
+        <w:rPr>
+          <w:rtl w:val="0"/>
+        </w:rPr>
+      </w:r>
+    </w:p>
+    <w:p>
+      <w:pPr>
+        <w:pageBreakBefore w:val="0"/>
+        <w:widowControl w:val="0"/>
+        <w:spacing w:line="240" w:lineRule="auto"/>
+        <w:rPr>
+          <w:rFonts w:ascii="Calibri" w:cs="Calibri" w:eastAsia="Calibri" w:hAnsi="Calibri"/>
+          <w:sz w:val="24"/>
+          <w:szCs w:val="24"/>
+        </w:rPr>
+      </w:pPr>
+      <w:r>
+        <w:rPr>
+          <w:rtl w:val="0"/>
+        </w:rPr>
+      </w:r>
+    </w:p>
+    <w:p>
+      <w:pPr>
+        <w:pageBreakBefore w:val="0"/>
         <w:widowControl w:val="0"/>
         <w:spacing w:line="240" w:lineRule="auto"/>
         <w:rPr>
@@ -890,6 +939,7 @@
     <w:p>
       <w:pPr>
         <w:pStyle w:val="Heading3"/>
+        <w:pageBreakBefore w:val="0"/>
         <w:widowControl w:val="0"/>
         <w:spacing w:line="240" w:lineRule="auto"/>
         <w:ind w:left="2160" w:firstLine="720"/>
@@ -909,16 +959,17 @@
           <w:szCs w:val="36"/>
           <w:rtl w:val="0"/>
         </w:rPr>
-        <w:t xml:space="preserve">Configuring Ingenico</w:t>
-      </w:r>
-      <w:r>
-        <w:rPr>
-          <w:rtl w:val="0"/>
-        </w:rPr>
-      </w:r>
-    </w:p>
-    <w:p>
-      <w:pPr>
+        <w:t xml:space="preserve">Configuring Worldline</w:t>
+      </w:r>
+      <w:r>
+        <w:rPr>
+          <w:rtl w:val="0"/>
+        </w:rPr>
+      </w:r>
+    </w:p>
+    <w:p>
+      <w:pPr>
+        <w:pageBreakBefore w:val="0"/>
         <w:widowControl w:val="0"/>
         <w:spacing w:line="240" w:lineRule="auto"/>
         <w:jc w:val="center"/>
@@ -937,6 +988,7 @@
     </w:p>
     <w:p>
       <w:pPr>
+        <w:pageBreakBefore w:val="0"/>
         <w:numPr>
           <w:ilvl w:val="0"/>
           <w:numId w:val="2"/>
@@ -961,6 +1013,7 @@
     </w:p>
     <w:p>
       <w:pPr>
+        <w:pageBreakBefore w:val="0"/>
         <w:numPr>
           <w:ilvl w:val="0"/>
           <w:numId w:val="2"/>
@@ -980,11 +1033,12 @@
           <w:szCs w:val="24"/>
           <w:rtl w:val="0"/>
         </w:rPr>
-        <w:t xml:space="preserve">Scroll down. You will see ingenico, Edit it</w:t>
-      </w:r>
-    </w:p>
-    <w:p>
-      <w:pPr>
+        <w:t xml:space="preserve">Scroll down. You will see worldline, Edit it</w:t>
+      </w:r>
+    </w:p>
+    <w:p>
+      <w:pPr>
+        <w:pageBreakBefore w:val="0"/>
         <w:numPr>
           <w:ilvl w:val="0"/>
           <w:numId w:val="2"/>
@@ -1035,6 +1089,10 @@
         </w:tblGridChange>
       </w:tblGrid>
       <w:tr>
+        <w:trPr>
+          <w:cantSplit w:val="0"/>
+          <w:tblHeader w:val="0"/>
+        </w:trPr>
         <w:tc>
           <w:tcPr>
             <w:tcBorders>
@@ -1045,6 +1103,7 @@
           </w:tcPr>
           <w:p>
             <w:pPr>
+              <w:pageBreakBefore w:val="0"/>
               <w:widowControl w:val="0"/>
               <w:spacing w:after="200" w:line="240" w:lineRule="auto"/>
               <w:rPr>
@@ -1081,6 +1140,7 @@
           </w:tcPr>
           <w:p>
             <w:pPr>
+              <w:pageBreakBefore w:val="0"/>
               <w:widowControl w:val="0"/>
               <w:spacing w:after="200" w:line="240" w:lineRule="auto"/>
               <w:rPr>
@@ -1108,6 +1168,10 @@
         </w:tc>
       </w:tr>
       <w:tr>
+        <w:trPr>
+          <w:cantSplit w:val="0"/>
+          <w:tblHeader w:val="0"/>
+        </w:trPr>
         <w:tc>
           <w:tcPr>
             <w:tcBorders>
@@ -1118,6 +1182,7 @@
           </w:tcPr>
           <w:p>
             <w:pPr>
+              <w:pageBreakBefore w:val="0"/>
               <w:widowControl w:val="0"/>
               <w:spacing w:after="200" w:line="240" w:lineRule="auto"/>
               <w:rPr>
@@ -1148,6 +1213,7 @@
           </w:tcPr>
           <w:p>
             <w:pPr>
+              <w:pageBreakBefore w:val="0"/>
               <w:widowControl w:val="0"/>
               <w:spacing w:after="200" w:line="240" w:lineRule="auto"/>
               <w:rPr>
@@ -1169,6 +1235,10 @@
         </w:tc>
       </w:tr>
       <w:tr>
+        <w:trPr>
+          <w:cantSplit w:val="0"/>
+          <w:tblHeader w:val="0"/>
+        </w:trPr>
         <w:tc>
           <w:tcPr>
             <w:tcBorders>
@@ -1179,6 +1249,7 @@
           </w:tcPr>
           <w:p>
             <w:pPr>
+              <w:pageBreakBefore w:val="0"/>
               <w:widowControl w:val="0"/>
               <w:spacing w:after="200" w:line="240" w:lineRule="auto"/>
               <w:rPr>
@@ -1209,6 +1280,7 @@
           </w:tcPr>
           <w:p>
             <w:pPr>
+              <w:pageBreakBefore w:val="0"/>
               <w:widowControl w:val="0"/>
               <w:spacing w:after="200" w:line="240" w:lineRule="auto"/>
               <w:rPr>
@@ -1230,6 +1302,10 @@
         </w:tc>
       </w:tr>
       <w:tr>
+        <w:trPr>
+          <w:cantSplit w:val="0"/>
+          <w:tblHeader w:val="0"/>
+        </w:trPr>
         <w:tc>
           <w:tcPr>
             <w:tcBorders>
@@ -1240,6 +1316,7 @@
           </w:tcPr>
           <w:p>
             <w:pPr>
+              <w:pageBreakBefore w:val="0"/>
               <w:widowControl w:val="0"/>
               <w:spacing w:after="200" w:line="240" w:lineRule="auto"/>
               <w:rPr>
@@ -1270,6 +1347,7 @@
           </w:tcPr>
           <w:p>
             <w:pPr>
+              <w:pageBreakBefore w:val="0"/>
               <w:widowControl w:val="0"/>
               <w:spacing w:after="200" w:line="240" w:lineRule="auto"/>
               <w:rPr>
@@ -1292,7 +1370,9 @@
       </w:tr>
       <w:tr>
         <w:trPr>
+          <w:cantSplit w:val="0"/>
           <w:trHeight w:val="1035.9375" w:hRule="atLeast"/>
+          <w:tblHeader w:val="0"/>
         </w:trPr>
         <w:tc>
           <w:tcPr>
@@ -1307,6 +1387,7 @@
           </w:tcPr>
           <w:p>
             <w:pPr>
+              <w:pageBreakBefore w:val="0"/>
               <w:widowControl w:val="0"/>
               <w:spacing w:after="240" w:before="240" w:line="240" w:lineRule="auto"/>
               <w:rPr>
@@ -1327,6 +1408,7 @@
           </w:p>
           <w:p>
             <w:pPr>
+              <w:pageBreakBefore w:val="0"/>
               <w:widowControl w:val="0"/>
               <w:spacing w:line="240" w:lineRule="auto"/>
               <w:rPr>
@@ -1355,6 +1437,7 @@
           </w:tcPr>
           <w:p>
             <w:pPr>
+              <w:pageBreakBefore w:val="0"/>
               <w:widowControl w:val="0"/>
               <w:spacing w:after="240" w:before="240" w:line="240" w:lineRule="auto"/>
               <w:rPr>
@@ -1378,6 +1461,7 @@
     </w:tbl>
     <w:p>
       <w:pPr>
+        <w:pageBreakBefore w:val="0"/>
         <w:spacing w:after="200" w:line="276" w:lineRule="auto"/>
         <w:ind w:left="720" w:firstLine="0"/>
         <w:rPr>
@@ -1394,6 +1478,7 @@
     </w:p>
     <w:p>
       <w:pPr>
+        <w:pageBreakBefore w:val="0"/>
         <w:spacing w:after="200" w:line="276" w:lineRule="auto"/>
         <w:rPr>
           <w:rFonts w:ascii="Calibri" w:cs="Calibri" w:eastAsia="Calibri" w:hAnsi="Calibri"/>
@@ -1409,6 +1494,7 @@
     </w:p>
     <w:p>
       <w:pPr>
+        <w:pageBreakBefore w:val="0"/>
         <w:spacing w:after="200" w:line="276" w:lineRule="auto"/>
         <w:ind w:left="-708.6614173228347" w:firstLine="0"/>
         <w:rPr>
@@ -1427,12 +1513,12 @@
           <wp:inline distB="114300" distT="114300" distL="114300" distR="114300">
             <wp:extent cx="6834188" cy="2171700"/>
             <wp:effectExtent b="0" l="0" r="0" t="0"/>
-            <wp:docPr id="2" name="image9.png"/>
+            <wp:docPr id="2" name="image8.png"/>
             <a:graphic>
               <a:graphicData uri="http://schemas.openxmlformats.org/drawingml/2006/picture">
                 <pic:pic>
                   <pic:nvPicPr>
-                    <pic:cNvPr id="0" name="image9.png"/>
+                    <pic:cNvPr id="0" name="image8.png"/>
                     <pic:cNvPicPr preferRelativeResize="0"/>
                   </pic:nvPicPr>
                   <pic:blipFill>
@@ -1464,6 +1550,7 @@
     </w:p>
     <w:p>
       <w:pPr>
+        <w:pageBreakBefore w:val="0"/>
         <w:spacing w:after="150" w:line="240" w:lineRule="auto"/>
         <w:rPr>
           <w:rFonts w:ascii="Calibri" w:cs="Calibri" w:eastAsia="Calibri" w:hAnsi="Calibri"/>
@@ -1483,6 +1570,7 @@
     </w:p>
     <w:p>
       <w:pPr>
+        <w:pageBreakBefore w:val="0"/>
         <w:numPr>
           <w:ilvl w:val="0"/>
           <w:numId w:val="2"/>
@@ -1507,6 +1595,7 @@
     </w:p>
     <w:p>
       <w:pPr>
+        <w:pageBreakBefore w:val="0"/>
         <w:numPr>
           <w:ilvl w:val="0"/>
           <w:numId w:val="2"/>
@@ -1526,12 +1615,13 @@
           <w:szCs w:val="24"/>
           <w:rtl w:val="0"/>
         </w:rPr>
-        <w:t xml:space="preserve">Ingenico Payment Gateway is now configured &amp; ready to use.</w:t>
+        <w:t xml:space="preserve">Worldline Payment Gateway is now configured &amp; ready to use.</w:t>
       </w:r>
     </w:p>
     <w:p>
       <w:pPr>
         <w:pStyle w:val="Heading3"/>
+        <w:pageBreakBefore w:val="0"/>
         <w:widowControl w:val="0"/>
         <w:spacing w:line="240" w:lineRule="auto"/>
         <w:rPr/>
@@ -1555,23 +1645,25 @@
     </w:p>
     <w:p>
       <w:pPr>
-        <w:widowControl w:val="0"/>
-        <w:spacing w:line="240" w:lineRule="auto"/>
-        <w:rPr>
-          <w:rFonts w:ascii="Calibri" w:cs="Calibri" w:eastAsia="Calibri" w:hAnsi="Calibri"/>
-          <w:b w:val="1"/>
-          <w:sz w:val="24"/>
-          <w:szCs w:val="24"/>
-        </w:rPr>
-      </w:pPr>
-      <w:r>
-        <w:rPr>
-          <w:rtl w:val="0"/>
-        </w:rPr>
-      </w:r>
-    </w:p>
-    <w:p>
-      <w:pPr>
+        <w:pageBreakBefore w:val="0"/>
+        <w:widowControl w:val="0"/>
+        <w:spacing w:line="240" w:lineRule="auto"/>
+        <w:rPr>
+          <w:rFonts w:ascii="Calibri" w:cs="Calibri" w:eastAsia="Calibri" w:hAnsi="Calibri"/>
+          <w:b w:val="1"/>
+          <w:sz w:val="24"/>
+          <w:szCs w:val="24"/>
+        </w:rPr>
+      </w:pPr>
+      <w:r>
+        <w:rPr>
+          <w:rtl w:val="0"/>
+        </w:rPr>
+      </w:r>
+    </w:p>
+    <w:p>
+      <w:pPr>
+        <w:pageBreakBefore w:val="0"/>
         <w:widowControl w:val="0"/>
         <w:spacing w:line="240" w:lineRule="auto"/>
         <w:rPr>
@@ -1592,38 +1684,41 @@
     </w:p>
     <w:p>
       <w:pPr>
-        <w:widowControl w:val="0"/>
-        <w:spacing w:line="240" w:lineRule="auto"/>
-        <w:rPr>
-          <w:rFonts w:ascii="Calibri" w:cs="Calibri" w:eastAsia="Calibri" w:hAnsi="Calibri"/>
-          <w:sz w:val="24"/>
-          <w:szCs w:val="24"/>
-        </w:rPr>
-      </w:pPr>
-      <w:r>
-        <w:rPr>
-          <w:rtl w:val="0"/>
-        </w:rPr>
-      </w:r>
-    </w:p>
-    <w:p>
-      <w:pPr>
-        <w:widowControl w:val="0"/>
-        <w:spacing w:line="240" w:lineRule="auto"/>
-        <w:rPr>
-          <w:rFonts w:ascii="Calibri" w:cs="Calibri" w:eastAsia="Calibri" w:hAnsi="Calibri"/>
-          <w:sz w:val="24"/>
-          <w:szCs w:val="24"/>
-        </w:rPr>
-      </w:pPr>
-      <w:r>
-        <w:rPr>
-          <w:rtl w:val="0"/>
-        </w:rPr>
-      </w:r>
-    </w:p>
-    <w:p>
-      <w:pPr>
+        <w:pageBreakBefore w:val="0"/>
+        <w:widowControl w:val="0"/>
+        <w:spacing w:line="240" w:lineRule="auto"/>
+        <w:rPr>
+          <w:rFonts w:ascii="Calibri" w:cs="Calibri" w:eastAsia="Calibri" w:hAnsi="Calibri"/>
+          <w:sz w:val="24"/>
+          <w:szCs w:val="24"/>
+        </w:rPr>
+      </w:pPr>
+      <w:r>
+        <w:rPr>
+          <w:rtl w:val="0"/>
+        </w:rPr>
+      </w:r>
+    </w:p>
+    <w:p>
+      <w:pPr>
+        <w:pageBreakBefore w:val="0"/>
+        <w:widowControl w:val="0"/>
+        <w:spacing w:line="240" w:lineRule="auto"/>
+        <w:rPr>
+          <w:rFonts w:ascii="Calibri" w:cs="Calibri" w:eastAsia="Calibri" w:hAnsi="Calibri"/>
+          <w:sz w:val="24"/>
+          <w:szCs w:val="24"/>
+        </w:rPr>
+      </w:pPr>
+      <w:r>
+        <w:rPr>
+          <w:rtl w:val="0"/>
+        </w:rPr>
+      </w:r>
+    </w:p>
+    <w:p>
+      <w:pPr>
+        <w:pageBreakBefore w:val="0"/>
         <w:widowControl w:val="0"/>
         <w:spacing w:line="240" w:lineRule="auto"/>
         <w:ind w:left="-425.19685039370086" w:firstLine="0"/>
@@ -1643,12 +1738,12 @@
           <wp:inline distB="114300" distT="114300" distL="114300" distR="114300">
             <wp:extent cx="6510338" cy="3276600"/>
             <wp:effectExtent b="0" l="0" r="0" t="0"/>
-            <wp:docPr id="11" name="image3.png"/>
+            <wp:docPr id="11" name="image2.png"/>
             <a:graphic>
               <a:graphicData uri="http://schemas.openxmlformats.org/drawingml/2006/picture">
                 <pic:pic>
                   <pic:nvPicPr>
-                    <pic:cNvPr id="0" name="image3.png"/>
+                    <pic:cNvPr id="0" name="image2.png"/>
                     <pic:cNvPicPr preferRelativeResize="0"/>
                   </pic:nvPicPr>
                   <pic:blipFill>
@@ -1681,6 +1776,7 @@
     <w:p>
       <w:pPr>
         <w:pStyle w:val="Heading2"/>
+        <w:pageBreakBefore w:val="0"/>
         <w:spacing w:after="150" w:line="240" w:lineRule="auto"/>
         <w:jc w:val="center"/>
         <w:rPr>
@@ -1701,6 +1797,7 @@
     <w:p>
       <w:pPr>
         <w:pStyle w:val="Heading2"/>
+        <w:pageBreakBefore w:val="0"/>
         <w:spacing w:after="150" w:line="240" w:lineRule="auto"/>
         <w:jc w:val="center"/>
         <w:rPr>
@@ -1721,6 +1818,7 @@
     <w:p>
       <w:pPr>
         <w:pStyle w:val="Heading2"/>
+        <w:pageBreakBefore w:val="0"/>
         <w:spacing w:after="150" w:line="240" w:lineRule="auto"/>
         <w:jc w:val="center"/>
         <w:rPr>
@@ -1747,6 +1845,7 @@
       <w:pPr>
         <w:pStyle w:val="Heading3"/>
         <w:keepLines w:val="0"/>
+        <w:pageBreakBefore w:val="0"/>
         <w:spacing w:after="150" w:before="240" w:line="240" w:lineRule="auto"/>
         <w:rPr>
           <w:rFonts w:ascii="Calibri" w:cs="Calibri" w:eastAsia="Calibri" w:hAnsi="Calibri"/>
@@ -1769,6 +1868,7 @@
     </w:p>
     <w:p>
       <w:pPr>
+        <w:pageBreakBefore w:val="0"/>
         <w:spacing w:line="276" w:lineRule="auto"/>
         <w:rPr/>
       </w:pPr>
@@ -1783,6 +1883,7 @@
       <w:pPr>
         <w:pStyle w:val="Heading3"/>
         <w:keepLines w:val="0"/>
+        <w:pageBreakBefore w:val="0"/>
         <w:spacing w:after="150" w:before="240" w:line="240" w:lineRule="auto"/>
         <w:rPr>
           <w:rFonts w:ascii="Calibri" w:cs="Calibri" w:eastAsia="Calibri" w:hAnsi="Calibri"/>
@@ -1804,6 +1905,7 @@
     </w:p>
     <w:p>
       <w:pPr>
+        <w:pageBreakBefore w:val="0"/>
         <w:spacing w:after="150" w:line="240" w:lineRule="auto"/>
         <w:rPr>
           <w:rFonts w:ascii="Calibri" w:cs="Calibri" w:eastAsia="Calibri" w:hAnsi="Calibri"/>
@@ -1823,6 +1925,7 @@
     </w:p>
     <w:p>
       <w:pPr>
+        <w:pageBreakBefore w:val="0"/>
         <w:spacing w:after="150" w:line="240" w:lineRule="auto"/>
         <w:rPr>
           <w:rFonts w:ascii="Calibri" w:cs="Calibri" w:eastAsia="Calibri" w:hAnsi="Calibri"/>
@@ -1840,6 +1943,7 @@
       <w:pPr>
         <w:pStyle w:val="Heading3"/>
         <w:keepLines w:val="0"/>
+        <w:pageBreakBefore w:val="0"/>
         <w:widowControl w:val="0"/>
         <w:spacing w:after="60" w:before="240" w:line="240" w:lineRule="auto"/>
         <w:rPr>
@@ -1862,6 +1966,7 @@
     </w:p>
     <w:p>
       <w:pPr>
+        <w:pageBreakBefore w:val="0"/>
         <w:widowControl w:val="0"/>
         <w:spacing w:line="240" w:lineRule="auto"/>
         <w:rPr>
@@ -1900,22 +2005,24 @@
     </w:p>
     <w:p>
       <w:pPr>
-        <w:widowControl w:val="0"/>
-        <w:spacing w:line="240" w:lineRule="auto"/>
-        <w:rPr>
-          <w:rFonts w:ascii="Calibri" w:cs="Calibri" w:eastAsia="Calibri" w:hAnsi="Calibri"/>
-          <w:sz w:val="24"/>
-          <w:szCs w:val="24"/>
-        </w:rPr>
-      </w:pPr>
-      <w:r>
-        <w:rPr>
-          <w:rtl w:val="0"/>
-        </w:rPr>
-      </w:r>
-    </w:p>
-    <w:p>
-      <w:pPr>
+        <w:pageBreakBefore w:val="0"/>
+        <w:widowControl w:val="0"/>
+        <w:spacing w:line="240" w:lineRule="auto"/>
+        <w:rPr>
+          <w:rFonts w:ascii="Calibri" w:cs="Calibri" w:eastAsia="Calibri" w:hAnsi="Calibri"/>
+          <w:sz w:val="24"/>
+          <w:szCs w:val="24"/>
+        </w:rPr>
+      </w:pPr>
+      <w:r>
+        <w:rPr>
+          <w:rtl w:val="0"/>
+        </w:rPr>
+      </w:r>
+    </w:p>
+    <w:p>
+      <w:pPr>
+        <w:pageBreakBefore w:val="0"/>
         <w:widowControl w:val="0"/>
         <w:spacing w:line="240" w:lineRule="auto"/>
         <w:rPr>
@@ -1934,12 +2041,12 @@
           <wp:inline distB="114300" distT="114300" distL="114300" distR="114300">
             <wp:extent cx="5891213" cy="3009900"/>
             <wp:effectExtent b="0" l="0" r="0" t="0"/>
-            <wp:docPr id="8" name="image6.png"/>
+            <wp:docPr id="8" name="image4.png"/>
             <a:graphic>
               <a:graphicData uri="http://schemas.openxmlformats.org/drawingml/2006/picture">
                 <pic:pic>
                   <pic:nvPicPr>
-                    <pic:cNvPr id="0" name="image6.png"/>
+                    <pic:cNvPr id="0" name="image4.png"/>
                     <pic:cNvPicPr preferRelativeResize="0"/>
                   </pic:nvPicPr>
                   <pic:blipFill>
@@ -1971,22 +2078,24 @@
     </w:p>
     <w:p>
       <w:pPr>
-        <w:widowControl w:val="0"/>
-        <w:spacing w:line="240" w:lineRule="auto"/>
-        <w:rPr>
-          <w:rFonts w:ascii="Calibri" w:cs="Calibri" w:eastAsia="Calibri" w:hAnsi="Calibri"/>
-          <w:sz w:val="24"/>
-          <w:szCs w:val="24"/>
-        </w:rPr>
-      </w:pPr>
-      <w:r>
-        <w:rPr>
-          <w:rtl w:val="0"/>
-        </w:rPr>
-      </w:r>
-    </w:p>
-    <w:p>
-      <w:pPr>
+        <w:pageBreakBefore w:val="0"/>
+        <w:widowControl w:val="0"/>
+        <w:spacing w:line="240" w:lineRule="auto"/>
+        <w:rPr>
+          <w:rFonts w:ascii="Calibri" w:cs="Calibri" w:eastAsia="Calibri" w:hAnsi="Calibri"/>
+          <w:sz w:val="24"/>
+          <w:szCs w:val="24"/>
+        </w:rPr>
+      </w:pPr>
+      <w:r>
+        <w:rPr>
+          <w:rtl w:val="0"/>
+        </w:rPr>
+      </w:r>
+    </w:p>
+    <w:p>
+      <w:pPr>
+        <w:pageBreakBefore w:val="0"/>
         <w:widowControl w:val="0"/>
         <w:spacing w:line="240" w:lineRule="auto"/>
         <w:rPr>
@@ -2005,6 +2114,7 @@
       <w:pPr>
         <w:pStyle w:val="Heading3"/>
         <w:keepLines w:val="0"/>
+        <w:pageBreakBefore w:val="0"/>
         <w:spacing w:after="150" w:before="240" w:line="240" w:lineRule="auto"/>
         <w:rPr>
           <w:rFonts w:ascii="Calibri" w:cs="Calibri" w:eastAsia="Calibri" w:hAnsi="Calibri"/>
@@ -2026,6 +2136,7 @@
     </w:p>
     <w:p>
       <w:pPr>
+        <w:pageBreakBefore w:val="0"/>
         <w:widowControl w:val="0"/>
         <w:spacing w:line="240" w:lineRule="auto"/>
         <w:rPr>
@@ -2046,6 +2157,7 @@
     </w:p>
     <w:p>
       <w:pPr>
+        <w:pageBreakBefore w:val="0"/>
         <w:widowControl w:val="0"/>
         <w:spacing w:line="240" w:lineRule="auto"/>
         <w:rPr>
@@ -2066,22 +2178,24 @@
     </w:p>
     <w:p>
       <w:pPr>
-        <w:widowControl w:val="0"/>
-        <w:spacing w:line="240" w:lineRule="auto"/>
-        <w:rPr>
-          <w:rFonts w:ascii="Calibri" w:cs="Calibri" w:eastAsia="Calibri" w:hAnsi="Calibri"/>
-          <w:sz w:val="24"/>
-          <w:szCs w:val="24"/>
-        </w:rPr>
-      </w:pPr>
-      <w:r>
-        <w:rPr>
-          <w:rtl w:val="0"/>
-        </w:rPr>
-      </w:r>
-    </w:p>
-    <w:p>
-      <w:pPr>
+        <w:pageBreakBefore w:val="0"/>
+        <w:widowControl w:val="0"/>
+        <w:spacing w:line="240" w:lineRule="auto"/>
+        <w:rPr>
+          <w:rFonts w:ascii="Calibri" w:cs="Calibri" w:eastAsia="Calibri" w:hAnsi="Calibri"/>
+          <w:sz w:val="24"/>
+          <w:szCs w:val="24"/>
+        </w:rPr>
+      </w:pPr>
+      <w:r>
+        <w:rPr>
+          <w:rtl w:val="0"/>
+        </w:rPr>
+      </w:r>
+    </w:p>
+    <w:p>
+      <w:pPr>
+        <w:pageBreakBefore w:val="0"/>
         <w:spacing w:after="160" w:line="240" w:lineRule="auto"/>
         <w:rPr>
           <w:rFonts w:ascii="Calibri" w:cs="Calibri" w:eastAsia="Calibri" w:hAnsi="Calibri"/>
@@ -2101,6 +2215,7 @@
     </w:p>
     <w:p>
       <w:pPr>
+        <w:pageBreakBefore w:val="0"/>
         <w:widowControl w:val="0"/>
         <w:spacing w:line="240" w:lineRule="auto"/>
         <w:rPr>
@@ -2121,22 +2236,24 @@
     </w:p>
     <w:p>
       <w:pPr>
-        <w:widowControl w:val="0"/>
-        <w:spacing w:line="240" w:lineRule="auto"/>
-        <w:rPr>
-          <w:rFonts w:ascii="Calibri" w:cs="Calibri" w:eastAsia="Calibri" w:hAnsi="Calibri"/>
-          <w:sz w:val="24"/>
-          <w:szCs w:val="24"/>
-        </w:rPr>
-      </w:pPr>
-      <w:r>
-        <w:rPr>
-          <w:rtl w:val="0"/>
-        </w:rPr>
-      </w:r>
-    </w:p>
-    <w:p>
-      <w:pPr>
+        <w:pageBreakBefore w:val="0"/>
+        <w:widowControl w:val="0"/>
+        <w:spacing w:line="240" w:lineRule="auto"/>
+        <w:rPr>
+          <w:rFonts w:ascii="Calibri" w:cs="Calibri" w:eastAsia="Calibri" w:hAnsi="Calibri"/>
+          <w:sz w:val="24"/>
+          <w:szCs w:val="24"/>
+        </w:rPr>
+      </w:pPr>
+      <w:r>
+        <w:rPr>
+          <w:rtl w:val="0"/>
+        </w:rPr>
+      </w:r>
+    </w:p>
+    <w:p>
+      <w:pPr>
+        <w:pageBreakBefore w:val="0"/>
         <w:widowControl w:val="0"/>
         <w:spacing w:line="240" w:lineRule="auto"/>
         <w:rPr>
@@ -2159,6 +2276,7 @@
       <w:pPr>
         <w:pStyle w:val="Heading3"/>
         <w:keepLines w:val="0"/>
+        <w:pageBreakBefore w:val="0"/>
         <w:widowControl w:val="0"/>
         <w:spacing w:after="60" w:before="240" w:line="240" w:lineRule="auto"/>
         <w:rPr>
@@ -2181,6 +2299,7 @@
     </w:p>
     <w:p>
       <w:pPr>
+        <w:pageBreakBefore w:val="0"/>
         <w:widowControl w:val="0"/>
         <w:spacing w:line="240" w:lineRule="auto"/>
         <w:rPr>
@@ -2201,6 +2320,7 @@
     </w:p>
     <w:p>
       <w:pPr>
+        <w:pageBreakBefore w:val="0"/>
         <w:widowControl w:val="0"/>
         <w:spacing w:line="240" w:lineRule="auto"/>
         <w:rPr>
@@ -2219,6 +2339,7 @@
       <w:pPr>
         <w:pStyle w:val="Heading3"/>
         <w:keepLines w:val="0"/>
+        <w:pageBreakBefore w:val="0"/>
         <w:widowControl w:val="0"/>
         <w:spacing w:after="60" w:before="240" w:line="240" w:lineRule="auto"/>
         <w:rPr>
@@ -2241,6 +2362,7 @@
     </w:p>
     <w:p>
       <w:pPr>
+        <w:pageBreakBefore w:val="0"/>
         <w:widowControl w:val="0"/>
         <w:spacing w:line="240" w:lineRule="auto"/>
         <w:rPr>
@@ -2279,22 +2401,24 @@
     </w:p>
     <w:p>
       <w:pPr>
-        <w:widowControl w:val="0"/>
-        <w:spacing w:line="240" w:lineRule="auto"/>
-        <w:rPr>
-          <w:rFonts w:ascii="Calibri" w:cs="Calibri" w:eastAsia="Calibri" w:hAnsi="Calibri"/>
-          <w:sz w:val="24"/>
-          <w:szCs w:val="24"/>
-        </w:rPr>
-      </w:pPr>
-      <w:r>
-        <w:rPr>
-          <w:rtl w:val="0"/>
-        </w:rPr>
-      </w:r>
-    </w:p>
-    <w:p>
-      <w:pPr>
+        <w:pageBreakBefore w:val="0"/>
+        <w:widowControl w:val="0"/>
+        <w:spacing w:line="240" w:lineRule="auto"/>
+        <w:rPr>
+          <w:rFonts w:ascii="Calibri" w:cs="Calibri" w:eastAsia="Calibri" w:hAnsi="Calibri"/>
+          <w:sz w:val="24"/>
+          <w:szCs w:val="24"/>
+        </w:rPr>
+      </w:pPr>
+      <w:r>
+        <w:rPr>
+          <w:rtl w:val="0"/>
+        </w:rPr>
+      </w:r>
+    </w:p>
+    <w:p>
+      <w:pPr>
+        <w:pageBreakBefore w:val="0"/>
         <w:widowControl w:val="0"/>
         <w:spacing w:line="240" w:lineRule="auto"/>
         <w:rPr>
@@ -2313,12 +2437,12 @@
           <wp:inline distB="114300" distT="114300" distL="114300" distR="114300">
             <wp:extent cx="5419725" cy="2533650"/>
             <wp:effectExtent b="0" l="0" r="0" t="0"/>
-            <wp:docPr id="10" name="image10.png"/>
+            <wp:docPr id="10" name="image3.png"/>
             <a:graphic>
               <a:graphicData uri="http://schemas.openxmlformats.org/drawingml/2006/picture">
                 <pic:pic>
                   <pic:nvPicPr>
-                    <pic:cNvPr id="0" name="image10.png"/>
+                    <pic:cNvPr id="0" name="image3.png"/>
                     <pic:cNvPicPr preferRelativeResize="0"/>
                   </pic:nvPicPr>
                   <pic:blipFill>
@@ -2350,6 +2474,7 @@
     </w:p>
     <w:p>
       <w:pPr>
+        <w:pageBreakBefore w:val="0"/>
         <w:widowControl w:val="0"/>
         <w:spacing w:line="240" w:lineRule="auto"/>
         <w:rPr>
@@ -2368,6 +2493,7 @@
       <w:pPr>
         <w:pStyle w:val="Heading3"/>
         <w:keepLines w:val="0"/>
+        <w:pageBreakBefore w:val="0"/>
         <w:spacing w:after="150" w:before="240" w:line="240" w:lineRule="auto"/>
         <w:rPr>
           <w:rFonts w:ascii="Calibri" w:cs="Calibri" w:eastAsia="Calibri" w:hAnsi="Calibri"/>
@@ -2396,42 +2522,45 @@
     </w:p>
     <w:p>
       <w:pPr>
-        <w:widowControl w:val="0"/>
-        <w:spacing w:line="240" w:lineRule="auto"/>
-        <w:rPr>
-          <w:rFonts w:ascii="Calibri" w:cs="Calibri" w:eastAsia="Calibri" w:hAnsi="Calibri"/>
-          <w:sz w:val="24"/>
-          <w:szCs w:val="24"/>
-        </w:rPr>
-      </w:pPr>
-      <w:r>
-        <w:rPr>
-          <w:rFonts w:ascii="Calibri" w:cs="Calibri" w:eastAsia="Calibri" w:hAnsi="Calibri"/>
-          <w:sz w:val="24"/>
-          <w:szCs w:val="24"/>
-          <w:rtl w:val="0"/>
-        </w:rPr>
-        <w:t xml:space="preserve">Merchants should be able to process the refund online for the order whose payment has been done via Ingenico.</w:t>
-      </w:r>
-    </w:p>
-    <w:p>
-      <w:pPr>
-        <w:widowControl w:val="0"/>
-        <w:spacing w:line="240" w:lineRule="auto"/>
-        <w:rPr>
-          <w:rFonts w:ascii="Calibri" w:cs="Calibri" w:eastAsia="Calibri" w:hAnsi="Calibri"/>
-          <w:sz w:val="24"/>
-          <w:szCs w:val="24"/>
-        </w:rPr>
-      </w:pPr>
-      <w:r>
-        <w:rPr>
-          <w:rtl w:val="0"/>
-        </w:rPr>
-      </w:r>
-    </w:p>
-    <w:p>
-      <w:pPr>
+        <w:pageBreakBefore w:val="0"/>
+        <w:widowControl w:val="0"/>
+        <w:spacing w:line="240" w:lineRule="auto"/>
+        <w:rPr>
+          <w:rFonts w:ascii="Calibri" w:cs="Calibri" w:eastAsia="Calibri" w:hAnsi="Calibri"/>
+          <w:sz w:val="24"/>
+          <w:szCs w:val="24"/>
+        </w:rPr>
+      </w:pPr>
+      <w:r>
+        <w:rPr>
+          <w:rFonts w:ascii="Calibri" w:cs="Calibri" w:eastAsia="Calibri" w:hAnsi="Calibri"/>
+          <w:sz w:val="24"/>
+          <w:szCs w:val="24"/>
+          <w:rtl w:val="0"/>
+        </w:rPr>
+        <w:t xml:space="preserve">Merchants should be able to process the refund online for the order whose payment has been done via worldline.</w:t>
+      </w:r>
+    </w:p>
+    <w:p>
+      <w:pPr>
+        <w:pageBreakBefore w:val="0"/>
+        <w:widowControl w:val="0"/>
+        <w:spacing w:line="240" w:lineRule="auto"/>
+        <w:rPr>
+          <w:rFonts w:ascii="Calibri" w:cs="Calibri" w:eastAsia="Calibri" w:hAnsi="Calibri"/>
+          <w:sz w:val="24"/>
+          <w:szCs w:val="24"/>
+        </w:rPr>
+      </w:pPr>
+      <w:r>
+        <w:rPr>
+          <w:rtl w:val="0"/>
+        </w:rPr>
+      </w:r>
+    </w:p>
+    <w:p>
+      <w:pPr>
+        <w:pageBreakBefore w:val="0"/>
         <w:widowControl w:val="0"/>
         <w:spacing w:line="240" w:lineRule="auto"/>
         <w:rPr>
@@ -2470,22 +2599,24 @@
     </w:p>
     <w:p>
       <w:pPr>
-        <w:widowControl w:val="0"/>
-        <w:spacing w:line="240" w:lineRule="auto"/>
-        <w:rPr>
-          <w:rFonts w:ascii="Calibri" w:cs="Calibri" w:eastAsia="Calibri" w:hAnsi="Calibri"/>
-          <w:sz w:val="24"/>
-          <w:szCs w:val="24"/>
-        </w:rPr>
-      </w:pPr>
-      <w:r>
-        <w:rPr>
-          <w:rtl w:val="0"/>
-        </w:rPr>
-      </w:r>
-    </w:p>
-    <w:p>
-      <w:pPr>
+        <w:pageBreakBefore w:val="0"/>
+        <w:widowControl w:val="0"/>
+        <w:spacing w:line="240" w:lineRule="auto"/>
+        <w:rPr>
+          <w:rFonts w:ascii="Calibri" w:cs="Calibri" w:eastAsia="Calibri" w:hAnsi="Calibri"/>
+          <w:sz w:val="24"/>
+          <w:szCs w:val="24"/>
+        </w:rPr>
+      </w:pPr>
+      <w:r>
+        <w:rPr>
+          <w:rtl w:val="0"/>
+        </w:rPr>
+      </w:r>
+    </w:p>
+    <w:p>
+      <w:pPr>
+        <w:pageBreakBefore w:val="0"/>
         <w:widowControl w:val="0"/>
         <w:spacing w:line="240" w:lineRule="auto"/>
         <w:rPr>
@@ -2504,12 +2635,12 @@
           <wp:inline distB="114300" distT="114300" distL="114300" distR="114300">
             <wp:extent cx="5731200" cy="1828800"/>
             <wp:effectExtent b="0" l="0" r="0" t="0"/>
-            <wp:docPr id="12" name="image8.png"/>
+            <wp:docPr id="12" name="image9.png"/>
             <a:graphic>
               <a:graphicData uri="http://schemas.openxmlformats.org/drawingml/2006/picture">
                 <pic:pic>
                   <pic:nvPicPr>
-                    <pic:cNvPr id="0" name="image8.png"/>
+                    <pic:cNvPr id="0" name="image9.png"/>
                     <pic:cNvPicPr preferRelativeResize="0"/>
                   </pic:nvPicPr>
                   <pic:blipFill>
@@ -2541,6 +2672,7 @@
     </w:p>
     <w:p>
       <w:pPr>
+        <w:pageBreakBefore w:val="0"/>
         <w:widowControl w:val="0"/>
         <w:spacing w:line="240" w:lineRule="auto"/>
         <w:rPr>
@@ -2559,6 +2691,7 @@
       <w:pPr>
         <w:pStyle w:val="Heading3"/>
         <w:keepLines w:val="0"/>
+        <w:pageBreakBefore w:val="0"/>
         <w:widowControl w:val="0"/>
         <w:spacing w:after="60" w:before="240" w:line="240" w:lineRule="auto"/>
         <w:rPr>
@@ -2581,6 +2714,7 @@
     </w:p>
     <w:p>
       <w:pPr>
+        <w:pageBreakBefore w:val="0"/>
         <w:widowControl w:val="0"/>
         <w:spacing w:line="240" w:lineRule="auto"/>
         <w:rPr>
@@ -2601,6 +2735,7 @@
     </w:p>
     <w:p>
       <w:pPr>
+        <w:pageBreakBefore w:val="0"/>
         <w:widowControl w:val="0"/>
         <w:spacing w:line="240" w:lineRule="auto"/>
         <w:jc w:val="center"/>
@@ -2619,6 +2754,7 @@
     </w:p>
     <w:p>
       <w:pPr>
+        <w:pageBreakBefore w:val="0"/>
         <w:widowControl w:val="0"/>
         <w:spacing w:line="240" w:lineRule="auto"/>
         <w:jc w:val="center"/>
@@ -2642,6 +2778,7 @@
     </w:p>
     <w:p>
       <w:pPr>
+        <w:pageBreakBefore w:val="0"/>
         <w:widowControl w:val="0"/>
         <w:spacing w:line="240" w:lineRule="auto"/>
         <w:jc w:val="center"/>
@@ -2660,6 +2797,7 @@
     </w:p>
     <w:p>
       <w:pPr>
+        <w:pageBreakBefore w:val="0"/>
         <w:widowControl w:val="0"/>
         <w:spacing w:line="240" w:lineRule="auto"/>
         <w:jc w:val="center"/>
@@ -2683,6 +2821,7 @@
     </w:p>
     <w:p>
       <w:pPr>
+        <w:pageBreakBefore w:val="0"/>
         <w:widowControl w:val="0"/>
         <w:spacing w:line="240" w:lineRule="auto"/>
         <w:jc w:val="center"/>
@@ -2701,6 +2840,7 @@
     </w:p>
     <w:p>
       <w:pPr>
+        <w:pageBreakBefore w:val="0"/>
         <w:widowControl w:val="0"/>
         <w:numPr>
           <w:ilvl w:val="0"/>
@@ -2726,6 +2866,7 @@
     </w:p>
     <w:p>
       <w:pPr>
+        <w:pageBreakBefore w:val="0"/>
         <w:widowControl w:val="0"/>
         <w:numPr>
           <w:ilvl w:val="0"/>
@@ -2751,6 +2892,7 @@
     </w:p>
     <w:p>
       <w:pPr>
+        <w:pageBreakBefore w:val="0"/>
         <w:spacing w:after="200" w:line="276" w:lineRule="auto"/>
         <w:ind w:left="720" w:firstLine="0"/>
         <w:rPr>
@@ -2793,6 +2935,10 @@
         </w:tblGridChange>
       </w:tblGrid>
       <w:tr>
+        <w:trPr>
+          <w:cantSplit w:val="0"/>
+          <w:tblHeader w:val="0"/>
+        </w:trPr>
         <w:tc>
           <w:tcPr>
             <w:tcBorders>
@@ -2803,6 +2949,7 @@
           </w:tcPr>
           <w:p>
             <w:pPr>
+              <w:pageBreakBefore w:val="0"/>
               <w:widowControl w:val="0"/>
               <w:spacing w:after="200" w:line="240" w:lineRule="auto"/>
               <w:rPr>
@@ -2839,6 +2986,7 @@
           </w:tcPr>
           <w:p>
             <w:pPr>
+              <w:pageBreakBefore w:val="0"/>
               <w:widowControl w:val="0"/>
               <w:spacing w:after="200" w:line="240" w:lineRule="auto"/>
               <w:rPr>
@@ -2867,7 +3015,9 @@
       </w:tr>
       <w:tr>
         <w:trPr>
+          <w:cantSplit w:val="0"/>
           <w:trHeight w:val="492.96874999999994" w:hRule="atLeast"/>
+          <w:tblHeader w:val="0"/>
         </w:trPr>
         <w:tc>
           <w:tcPr>
@@ -2879,6 +3029,7 @@
           </w:tcPr>
           <w:p>
             <w:pPr>
+              <w:pageBreakBefore w:val="0"/>
               <w:widowControl w:val="0"/>
               <w:spacing w:after="200" w:line="240" w:lineRule="auto"/>
               <w:rPr>
@@ -2909,6 +3060,7 @@
           </w:tcPr>
           <w:p>
             <w:pPr>
+              <w:pageBreakBefore w:val="0"/>
               <w:widowControl w:val="0"/>
               <w:spacing w:after="200" w:line="240" w:lineRule="auto"/>
               <w:rPr>
@@ -2932,22 +3084,24 @@
     </w:tbl>
     <w:p>
       <w:pPr>
-        <w:widowControl w:val="0"/>
-        <w:spacing w:line="240" w:lineRule="auto"/>
-        <w:rPr>
-          <w:rFonts w:ascii="Calibri" w:cs="Calibri" w:eastAsia="Calibri" w:hAnsi="Calibri"/>
-          <w:sz w:val="24"/>
-          <w:szCs w:val="24"/>
-        </w:rPr>
-      </w:pPr>
-      <w:r>
-        <w:rPr>
-          <w:rtl w:val="0"/>
-        </w:rPr>
-      </w:r>
-    </w:p>
-    <w:p>
-      <w:pPr>
+        <w:pageBreakBefore w:val="0"/>
+        <w:widowControl w:val="0"/>
+        <w:spacing w:line="240" w:lineRule="auto"/>
+        <w:rPr>
+          <w:rFonts w:ascii="Calibri" w:cs="Calibri" w:eastAsia="Calibri" w:hAnsi="Calibri"/>
+          <w:sz w:val="24"/>
+          <w:szCs w:val="24"/>
+        </w:rPr>
+      </w:pPr>
+      <w:r>
+        <w:rPr>
+          <w:rtl w:val="0"/>
+        </w:rPr>
+      </w:r>
+    </w:p>
+    <w:p>
+      <w:pPr>
+        <w:pageBreakBefore w:val="0"/>
         <w:numPr>
           <w:ilvl w:val="0"/>
           <w:numId w:val="1"/>
@@ -2972,6 +3126,7 @@
     </w:p>
     <w:p>
       <w:pPr>
+        <w:pageBreakBefore w:val="0"/>
         <w:numPr>
           <w:ilvl w:val="0"/>
           <w:numId w:val="1"/>
@@ -2991,11 +3146,12 @@
           <w:szCs w:val="24"/>
           <w:rtl w:val="0"/>
         </w:rPr>
-        <w:t xml:space="preserve">Ingenico Payment Gateway  with E-mandate is  now configured &amp; ready to use.</w:t>
-      </w:r>
-    </w:p>
-    <w:p>
-      <w:pPr>
+        <w:t xml:space="preserve">Worldline Payment Gateway  with E-mandate is  now configured &amp; ready to use.</w:t>
+      </w:r>
+    </w:p>
+    <w:p>
+      <w:pPr>
+        <w:pageBreakBefore w:val="0"/>
         <w:spacing w:after="150" w:line="240" w:lineRule="auto"/>
         <w:ind w:left="720" w:firstLine="0"/>
         <w:rPr>
@@ -3012,6 +3168,7 @@
     </w:p>
     <w:p>
       <w:pPr>
+        <w:pageBreakBefore w:val="0"/>
         <w:widowControl w:val="0"/>
         <w:spacing w:line="240" w:lineRule="auto"/>
         <w:jc w:val="center"/>
@@ -3033,6 +3190,7 @@
     </w:p>
     <w:p>
       <w:pPr>
+        <w:pageBreakBefore w:val="0"/>
         <w:widowControl w:val="0"/>
         <w:spacing w:line="240" w:lineRule="auto"/>
         <w:jc w:val="center"/>
@@ -3051,6 +3209,7 @@
     </w:p>
     <w:p>
       <w:pPr>
+        <w:pageBreakBefore w:val="0"/>
         <w:widowControl w:val="0"/>
         <w:spacing w:line="240" w:lineRule="auto"/>
         <w:jc w:val="center"/>
@@ -3069,6 +3228,7 @@
     </w:p>
     <w:p>
       <w:pPr>
+        <w:pageBreakBefore w:val="0"/>
         <w:widowControl w:val="0"/>
         <w:spacing w:line="240" w:lineRule="auto"/>
         <w:jc w:val="center"/>
@@ -3087,6 +3247,7 @@
     </w:p>
     <w:p>
       <w:pPr>
+        <w:pageBreakBefore w:val="0"/>
         <w:widowControl w:val="0"/>
         <w:spacing w:line="240" w:lineRule="auto"/>
         <w:jc w:val="center"/>
@@ -3105,6 +3266,7 @@
     </w:p>
     <w:p>
       <w:pPr>
+        <w:pageBreakBefore w:val="0"/>
         <w:widowControl w:val="0"/>
         <w:spacing w:line="240" w:lineRule="auto"/>
         <w:jc w:val="center"/>
@@ -3123,6 +3285,7 @@
     </w:p>
     <w:p>
       <w:pPr>
+        <w:pageBreakBefore w:val="0"/>
         <w:widowControl w:val="0"/>
         <w:spacing w:line="240" w:lineRule="auto"/>
         <w:jc w:val="center"/>
@@ -3141,6 +3304,7 @@
     </w:p>
     <w:p>
       <w:pPr>
+        <w:pageBreakBefore w:val="0"/>
         <w:widowControl w:val="0"/>
         <w:spacing w:line="240" w:lineRule="auto"/>
         <w:jc w:val="center"/>
@@ -3164,6 +3328,7 @@
     </w:p>
     <w:p>
       <w:pPr>
+        <w:pageBreakBefore w:val="0"/>
         <w:widowControl w:val="0"/>
         <w:spacing w:line="240" w:lineRule="auto"/>
         <w:rPr>
@@ -3184,22 +3349,24 @@
     </w:p>
     <w:p>
       <w:pPr>
-        <w:widowControl w:val="0"/>
-        <w:spacing w:line="240" w:lineRule="auto"/>
-        <w:rPr>
-          <w:rFonts w:ascii="Calibri" w:cs="Calibri" w:eastAsia="Calibri" w:hAnsi="Calibri"/>
-          <w:sz w:val="24"/>
-          <w:szCs w:val="24"/>
-        </w:rPr>
-      </w:pPr>
-      <w:r>
-        <w:rPr>
-          <w:rtl w:val="0"/>
-        </w:rPr>
-      </w:r>
-    </w:p>
-    <w:p>
-      <w:pPr>
+        <w:pageBreakBefore w:val="0"/>
+        <w:widowControl w:val="0"/>
+        <w:spacing w:line="240" w:lineRule="auto"/>
+        <w:rPr>
+          <w:rFonts w:ascii="Calibri" w:cs="Calibri" w:eastAsia="Calibri" w:hAnsi="Calibri"/>
+          <w:sz w:val="24"/>
+          <w:szCs w:val="24"/>
+        </w:rPr>
+      </w:pPr>
+      <w:r>
+        <w:rPr>
+          <w:rtl w:val="0"/>
+        </w:rPr>
+      </w:r>
+    </w:p>
+    <w:p>
+      <w:pPr>
+        <w:pageBreakBefore w:val="0"/>
         <w:widowControl w:val="0"/>
         <w:spacing w:line="240" w:lineRule="auto"/>
         <w:rPr>
@@ -3218,12 +3385,12 @@
           <wp:inline distB="114300" distT="114300" distL="114300" distR="114300">
             <wp:extent cx="5734050" cy="2782639"/>
             <wp:effectExtent b="0" l="0" r="0" t="0"/>
-            <wp:docPr id="7" name="image2.png"/>
+            <wp:docPr id="7" name="image5.png"/>
             <a:graphic>
               <a:graphicData uri="http://schemas.openxmlformats.org/drawingml/2006/picture">
                 <pic:pic>
                   <pic:nvPicPr>
-                    <pic:cNvPr id="0" name="image2.png"/>
+                    <pic:cNvPr id="0" name="image5.png"/>
                     <pic:cNvPicPr preferRelativeResize="0"/>
                   </pic:nvPicPr>
                   <pic:blipFill>
@@ -3255,6 +3422,7 @@
     </w:p>
     <w:p>
       <w:pPr>
+        <w:pageBreakBefore w:val="0"/>
         <w:widowControl w:val="0"/>
         <w:spacing w:line="240" w:lineRule="auto"/>
         <w:jc w:val="center"/>
@@ -3273,6 +3441,7 @@
     </w:p>
     <w:p>
       <w:pPr>
+        <w:pageBreakBefore w:val="0"/>
         <w:widowControl w:val="0"/>
         <w:spacing w:line="240" w:lineRule="auto"/>
         <w:jc w:val="center"/>
@@ -3291,6 +3460,7 @@
     </w:p>
     <w:p>
       <w:pPr>
+        <w:pageBreakBefore w:val="0"/>
         <w:widowControl w:val="0"/>
         <w:spacing w:line="240" w:lineRule="auto"/>
         <w:jc w:val="center"/>
@@ -3309,6 +3479,7 @@
     </w:p>
     <w:p>
       <w:pPr>
+        <w:pageBreakBefore w:val="0"/>
         <w:widowControl w:val="0"/>
         <w:spacing w:line="240" w:lineRule="auto"/>
         <w:jc w:val="center"/>
@@ -3332,6 +3503,7 @@
     </w:p>
     <w:p>
       <w:pPr>
+        <w:pageBreakBefore w:val="0"/>
         <w:widowControl w:val="0"/>
         <w:spacing w:line="240" w:lineRule="auto"/>
         <w:jc w:val="center"/>
@@ -3350,6 +3522,7 @@
     </w:p>
     <w:p>
       <w:pPr>
+        <w:pageBreakBefore w:val="0"/>
         <w:widowControl w:val="0"/>
         <w:numPr>
           <w:ilvl w:val="0"/>
@@ -3375,6 +3548,7 @@
     </w:p>
     <w:p>
       <w:pPr>
+        <w:pageBreakBefore w:val="0"/>
         <w:widowControl w:val="0"/>
         <w:numPr>
           <w:ilvl w:val="0"/>
@@ -3400,6 +3574,7 @@
     </w:p>
     <w:p>
       <w:pPr>
+        <w:pageBreakBefore w:val="0"/>
         <w:widowControl w:val="0"/>
         <w:numPr>
           <w:ilvl w:val="0"/>
@@ -3425,6 +3600,7 @@
     </w:p>
     <w:p>
       <w:pPr>
+        <w:pageBreakBefore w:val="0"/>
         <w:widowControl w:val="0"/>
         <w:numPr>
           <w:ilvl w:val="0"/>
@@ -3450,6 +3626,7 @@
     </w:p>
     <w:p>
       <w:pPr>
+        <w:pageBreakBefore w:val="0"/>
         <w:widowControl w:val="0"/>
         <w:spacing w:line="240" w:lineRule="auto"/>
         <w:ind w:left="720" w:firstLine="0"/>
@@ -3507,6 +3684,7 @@
     </w:p>
     <w:p>
       <w:pPr>
+        <w:pageBreakBefore w:val="0"/>
         <w:widowControl w:val="0"/>
         <w:spacing w:line="240" w:lineRule="auto"/>
         <w:ind w:left="720" w:firstLine="0"/>
@@ -3525,6 +3703,7 @@
     </w:p>
     <w:p>
       <w:pPr>
+        <w:pageBreakBefore w:val="0"/>
         <w:spacing w:line="276" w:lineRule="auto"/>
         <w:rPr/>
       </w:pPr>
@@ -3537,6 +3716,7 @@
     <w:p>
       <w:pPr>
         <w:pStyle w:val="Heading2"/>
+        <w:pageBreakBefore w:val="0"/>
         <w:spacing w:after="150" w:line="240" w:lineRule="auto"/>
         <w:rPr>
           <w:rFonts w:ascii="Calibri" w:cs="Calibri" w:eastAsia="Calibri" w:hAnsi="Calibri"/>
@@ -3562,6 +3742,7 @@
       <w:pPr>
         <w:pStyle w:val="Heading3"/>
         <w:keepLines w:val="0"/>
+        <w:pageBreakBefore w:val="0"/>
         <w:widowControl w:val="0"/>
         <w:spacing w:after="60" w:before="240" w:line="240" w:lineRule="auto"/>
         <w:rPr>
@@ -3588,6 +3769,7 @@
     </w:p>
     <w:p>
       <w:pPr>
+        <w:pageBreakBefore w:val="0"/>
         <w:spacing w:line="276" w:lineRule="auto"/>
         <w:rPr/>
       </w:pPr>
@@ -3599,6 +3781,7 @@
     </w:p>
     <w:p>
       <w:pPr>
+        <w:pageBreakBefore w:val="0"/>
         <w:widowControl w:val="0"/>
         <w:spacing w:line="240" w:lineRule="auto"/>
         <w:rPr>
@@ -3619,6 +3802,7 @@
     </w:p>
     <w:p>
       <w:pPr>
+        <w:pageBreakBefore w:val="0"/>
         <w:widowControl w:val="0"/>
         <w:spacing w:line="240" w:lineRule="auto"/>
         <w:rPr>
@@ -3639,6 +3823,7 @@
     </w:p>
     <w:p>
       <w:pPr>
+        <w:pageBreakBefore w:val="0"/>
         <w:widowControl w:val="0"/>
         <w:spacing w:line="240" w:lineRule="auto"/>
         <w:rPr>
@@ -3668,6 +3853,7 @@
     </w:p>
     <w:p>
       <w:pPr>
+        <w:pageBreakBefore w:val="0"/>
         <w:widowControl w:val="0"/>
         <w:spacing w:line="240" w:lineRule="auto"/>
         <w:rPr>
@@ -3688,22 +3874,24 @@
     </w:p>
     <w:p>
       <w:pPr>
-        <w:widowControl w:val="0"/>
-        <w:spacing w:line="240" w:lineRule="auto"/>
-        <w:rPr>
-          <w:rFonts w:ascii="Calibri" w:cs="Calibri" w:eastAsia="Calibri" w:hAnsi="Calibri"/>
-          <w:sz w:val="24"/>
-          <w:szCs w:val="24"/>
-        </w:rPr>
-      </w:pPr>
-      <w:r>
-        <w:rPr>
-          <w:rtl w:val="0"/>
-        </w:rPr>
-      </w:r>
-    </w:p>
-    <w:p>
-      <w:pPr>
+        <w:pageBreakBefore w:val="0"/>
+        <w:widowControl w:val="0"/>
+        <w:spacing w:line="240" w:lineRule="auto"/>
+        <w:rPr>
+          <w:rFonts w:ascii="Calibri" w:cs="Calibri" w:eastAsia="Calibri" w:hAnsi="Calibri"/>
+          <w:sz w:val="24"/>
+          <w:szCs w:val="24"/>
+        </w:rPr>
+      </w:pPr>
+      <w:r>
+        <w:rPr>
+          <w:rtl w:val="0"/>
+        </w:rPr>
+      </w:r>
+    </w:p>
+    <w:p>
+      <w:pPr>
+        <w:pageBreakBefore w:val="0"/>
         <w:widowControl w:val="0"/>
         <w:spacing w:line="240" w:lineRule="auto"/>
         <w:rPr>
@@ -3722,12 +3910,12 @@
           <wp:inline distB="114300" distT="114300" distL="114300" distR="114300">
             <wp:extent cx="5191125" cy="2809875"/>
             <wp:effectExtent b="0" l="0" r="0" t="0"/>
-            <wp:docPr id="13" name="image5.png"/>
+            <wp:docPr id="13" name="image6.png"/>
             <a:graphic>
               <a:graphicData uri="http://schemas.openxmlformats.org/drawingml/2006/picture">
                 <pic:pic>
                   <pic:nvPicPr>
-                    <pic:cNvPr id="0" name="image5.png"/>
+                    <pic:cNvPr id="0" name="image6.png"/>
                     <pic:cNvPicPr preferRelativeResize="0"/>
                   </pic:nvPicPr>
                   <pic:blipFill>
@@ -3761,6 +3949,7 @@
       <w:pPr>
         <w:pStyle w:val="Heading3"/>
         <w:keepLines w:val="0"/>
+        <w:pageBreakBefore w:val="0"/>
         <w:widowControl w:val="0"/>
         <w:spacing w:after="60" w:before="240" w:line="240" w:lineRule="auto"/>
         <w:rPr>
@@ -3787,6 +3976,7 @@
     </w:p>
     <w:p>
       <w:pPr>
+        <w:pageBreakBefore w:val="0"/>
         <w:spacing w:line="276" w:lineRule="auto"/>
         <w:rPr/>
       </w:pPr>
@@ -3798,6 +3988,7 @@
     </w:p>
     <w:p>
       <w:pPr>
+        <w:pageBreakBefore w:val="0"/>
         <w:widowControl w:val="0"/>
         <w:spacing w:line="240" w:lineRule="auto"/>
         <w:rPr>
@@ -3820,6 +4011,7 @@
     </w:p>
     <w:p>
       <w:pPr>
+        <w:pageBreakBefore w:val="0"/>
         <w:widowControl w:val="0"/>
         <w:spacing w:line="240" w:lineRule="auto"/>
         <w:rPr>
@@ -3850,6 +4042,7 @@
     </w:p>
     <w:p>
       <w:pPr>
+        <w:pageBreakBefore w:val="0"/>
         <w:widowControl w:val="0"/>
         <w:spacing w:line="240" w:lineRule="auto"/>
         <w:rPr>
@@ -3868,6 +4061,7 @@
     </w:p>
     <w:p>
       <w:pPr>
+        <w:pageBreakBefore w:val="0"/>
         <w:widowControl w:val="0"/>
         <w:spacing w:line="240" w:lineRule="auto"/>
         <w:rPr>
@@ -3890,12 +4084,12 @@
           <wp:inline distB="114300" distT="114300" distL="114300" distR="114300">
             <wp:extent cx="5467350" cy="2857500"/>
             <wp:effectExtent b="0" l="0" r="0" t="0"/>
-            <wp:docPr id="3" name="image4.png"/>
+            <wp:docPr id="3" name="image10.png"/>
             <a:graphic>
               <a:graphicData uri="http://schemas.openxmlformats.org/drawingml/2006/picture">
                 <pic:pic>
                   <pic:nvPicPr>
-                    <pic:cNvPr id="0" name="image4.png"/>
+                    <pic:cNvPr id="0" name="image10.png"/>
                     <pic:cNvPicPr preferRelativeResize="0"/>
                   </pic:nvPicPr>
                   <pic:blipFill>
@@ -3929,6 +4123,7 @@
       <w:pPr>
         <w:pStyle w:val="Heading3"/>
         <w:keepLines w:val="0"/>
+        <w:pageBreakBefore w:val="0"/>
         <w:widowControl w:val="0"/>
         <w:spacing w:after="60" w:before="240" w:line="240" w:lineRule="auto"/>
         <w:rPr>
@@ -3955,6 +4150,7 @@
     </w:p>
     <w:p>
       <w:pPr>
+        <w:pageBreakBefore w:val="0"/>
         <w:spacing w:line="276" w:lineRule="auto"/>
         <w:rPr/>
       </w:pPr>
@@ -3966,6 +4162,7 @@
     </w:p>
     <w:p>
       <w:pPr>
+        <w:pageBreakBefore w:val="0"/>
         <w:widowControl w:val="0"/>
         <w:spacing w:line="240" w:lineRule="auto"/>
         <w:rPr>
@@ -3986,6 +4183,7 @@
     </w:p>
     <w:p>
       <w:pPr>
+        <w:pageBreakBefore w:val="0"/>
         <w:widowControl w:val="0"/>
         <w:spacing w:line="240" w:lineRule="auto"/>
         <w:rPr>
@@ -4006,6 +4204,7 @@
     </w:p>
     <w:p>
       <w:pPr>
+        <w:pageBreakBefore w:val="0"/>
         <w:widowControl w:val="0"/>
         <w:spacing w:line="240" w:lineRule="auto"/>
         <w:rPr>
@@ -4035,6 +4234,7 @@
     </w:p>
     <w:p>
       <w:pPr>
+        <w:pageBreakBefore w:val="0"/>
         <w:widowControl w:val="0"/>
         <w:spacing w:line="240" w:lineRule="auto"/>
         <w:rPr>
@@ -4055,22 +4255,24 @@
     </w:p>
     <w:p>
       <w:pPr>
-        <w:widowControl w:val="0"/>
-        <w:spacing w:line="240" w:lineRule="auto"/>
-        <w:rPr>
-          <w:rFonts w:ascii="Calibri" w:cs="Calibri" w:eastAsia="Calibri" w:hAnsi="Calibri"/>
-          <w:sz w:val="24"/>
-          <w:szCs w:val="24"/>
-        </w:rPr>
-      </w:pPr>
-      <w:r>
-        <w:rPr>
-          <w:rtl w:val="0"/>
-        </w:rPr>
-      </w:r>
-    </w:p>
-    <w:p>
-      <w:pPr>
+        <w:pageBreakBefore w:val="0"/>
+        <w:widowControl w:val="0"/>
+        <w:spacing w:line="240" w:lineRule="auto"/>
+        <w:rPr>
+          <w:rFonts w:ascii="Calibri" w:cs="Calibri" w:eastAsia="Calibri" w:hAnsi="Calibri"/>
+          <w:sz w:val="24"/>
+          <w:szCs w:val="24"/>
+        </w:rPr>
+      </w:pPr>
+      <w:r>
+        <w:rPr>
+          <w:rtl w:val="0"/>
+        </w:rPr>
+      </w:r>
+    </w:p>
+    <w:p>
+      <w:pPr>
+        <w:pageBreakBefore w:val="0"/>
         <w:widowControl w:val="0"/>
         <w:spacing w:line="240" w:lineRule="auto"/>
         <w:rPr>
@@ -4089,12 +4291,12 @@
           <wp:inline distB="114300" distT="114300" distL="114300" distR="114300">
             <wp:extent cx="5731200" cy="2565400"/>
             <wp:effectExtent b="0" l="0" r="0" t="0"/>
-            <wp:docPr id="4" name="image7.png"/>
+            <wp:docPr id="4" name="image11.png"/>
             <a:graphic>
               <a:graphicData uri="http://schemas.openxmlformats.org/drawingml/2006/picture">
                 <pic:pic>
                   <pic:nvPicPr>
-                    <pic:cNvPr id="0" name="image7.png"/>
+                    <pic:cNvPr id="0" name="image11.png"/>
                     <pic:cNvPicPr preferRelativeResize="0"/>
                   </pic:nvPicPr>
                   <pic:blipFill>
@@ -4126,6 +4328,7 @@
     </w:p>
     <w:p>
       <w:pPr>
+        <w:pageBreakBefore w:val="0"/>
         <w:widowControl w:val="0"/>
         <w:spacing w:line="240" w:lineRule="auto"/>
         <w:rPr>
@@ -4144,6 +4347,7 @@
       <w:pPr>
         <w:pStyle w:val="Heading3"/>
         <w:keepLines w:val="0"/>
+        <w:pageBreakBefore w:val="0"/>
         <w:widowControl w:val="0"/>
         <w:spacing w:after="60" w:before="240" w:line="240" w:lineRule="auto"/>
         <w:rPr>
@@ -4170,6 +4374,7 @@
     </w:p>
     <w:p>
       <w:pPr>
+        <w:pageBreakBefore w:val="0"/>
         <w:spacing w:line="276" w:lineRule="auto"/>
         <w:rPr/>
       </w:pPr>
@@ -4181,6 +4386,7 @@
     </w:p>
     <w:p>
       <w:pPr>
+        <w:pageBreakBefore w:val="0"/>
         <w:widowControl w:val="0"/>
         <w:spacing w:line="240" w:lineRule="auto"/>
         <w:rPr>
@@ -4201,6 +4407,7 @@
     </w:p>
     <w:p>
       <w:pPr>
+        <w:pageBreakBefore w:val="0"/>
         <w:widowControl w:val="0"/>
         <w:spacing w:line="240" w:lineRule="auto"/>
         <w:rPr>
@@ -4221,6 +4428,7 @@
     </w:p>
     <w:p>
       <w:pPr>
+        <w:pageBreakBefore w:val="0"/>
         <w:widowControl w:val="0"/>
         <w:spacing w:line="240" w:lineRule="auto"/>
         <w:rPr>
@@ -4250,6 +4458,7 @@
     </w:p>
     <w:p>
       <w:pPr>
+        <w:pageBreakBefore w:val="0"/>
         <w:widowControl w:val="0"/>
         <w:spacing w:line="240" w:lineRule="auto"/>
         <w:rPr>
@@ -4268,6 +4477,7 @@
     </w:p>
     <w:p>
       <w:pPr>
+        <w:pageBreakBefore w:val="0"/>
         <w:widowControl w:val="0"/>
         <w:spacing w:line="240" w:lineRule="auto"/>
         <w:rPr>
@@ -4290,12 +4500,12 @@
           <wp:inline distB="114300" distT="114300" distL="114300" distR="114300">
             <wp:extent cx="3629025" cy="1238250"/>
             <wp:effectExtent b="0" l="0" r="0" t="0"/>
-            <wp:docPr id="5" name="image11.png"/>
+            <wp:docPr id="5" name="image12.png"/>
             <a:graphic>
               <a:graphicData uri="http://schemas.openxmlformats.org/drawingml/2006/picture">
                 <pic:pic>
                   <pic:nvPicPr>
-                    <pic:cNvPr id="0" name="image11.png"/>
+                    <pic:cNvPr id="0" name="image12.png"/>
                     <pic:cNvPicPr preferRelativeResize="0"/>
                   </pic:nvPicPr>
                   <pic:blipFill>
@@ -4329,6 +4539,7 @@
       <w:pPr>
         <w:pStyle w:val="Heading3"/>
         <w:keepLines w:val="0"/>
+        <w:pageBreakBefore w:val="0"/>
         <w:widowControl w:val="0"/>
         <w:spacing w:after="60" w:before="240" w:line="240" w:lineRule="auto"/>
         <w:rPr>
@@ -4351,6 +4562,7 @@
       <w:pPr>
         <w:pStyle w:val="Heading3"/>
         <w:keepLines w:val="0"/>
+        <w:pageBreakBefore w:val="0"/>
         <w:widowControl w:val="0"/>
         <w:spacing w:after="60" w:before="240" w:line="240" w:lineRule="auto"/>
         <w:rPr>
@@ -4377,22 +4589,24 @@
     </w:p>
     <w:p>
       <w:pPr>
-        <w:widowControl w:val="0"/>
-        <w:spacing w:line="240" w:lineRule="auto"/>
-        <w:rPr>
-          <w:rFonts w:ascii="Calibri" w:cs="Calibri" w:eastAsia="Calibri" w:hAnsi="Calibri"/>
-          <w:sz w:val="24"/>
-          <w:szCs w:val="24"/>
-        </w:rPr>
-      </w:pPr>
-      <w:r>
-        <w:rPr>
-          <w:rtl w:val="0"/>
-        </w:rPr>
-      </w:r>
-    </w:p>
-    <w:p>
-      <w:pPr>
+        <w:pageBreakBefore w:val="0"/>
+        <w:widowControl w:val="0"/>
+        <w:spacing w:line="240" w:lineRule="auto"/>
+        <w:rPr>
+          <w:rFonts w:ascii="Calibri" w:cs="Calibri" w:eastAsia="Calibri" w:hAnsi="Calibri"/>
+          <w:sz w:val="24"/>
+          <w:szCs w:val="24"/>
+        </w:rPr>
+      </w:pPr>
+      <w:r>
+        <w:rPr>
+          <w:rtl w:val="0"/>
+        </w:rPr>
+      </w:r>
+    </w:p>
+    <w:p>
+      <w:pPr>
+        <w:pageBreakBefore w:val="0"/>
         <w:widowControl w:val="0"/>
         <w:spacing w:line="240" w:lineRule="auto"/>
         <w:rPr>
@@ -4413,6 +4627,7 @@
     </w:p>
     <w:p>
       <w:pPr>
+        <w:pageBreakBefore w:val="0"/>
         <w:widowControl w:val="0"/>
         <w:spacing w:line="240" w:lineRule="auto"/>
         <w:rPr>
@@ -4433,6 +4648,7 @@
     </w:p>
     <w:p>
       <w:pPr>
+        <w:pageBreakBefore w:val="0"/>
         <w:widowControl w:val="0"/>
         <w:spacing w:line="240" w:lineRule="auto"/>
         <w:rPr>
@@ -4462,6 +4678,7 @@
     </w:p>
     <w:p>
       <w:pPr>
+        <w:pageBreakBefore w:val="0"/>
         <w:widowControl w:val="0"/>
         <w:spacing w:line="240" w:lineRule="auto"/>
         <w:rPr>
@@ -4482,22 +4699,24 @@
     </w:p>
     <w:p>
       <w:pPr>
-        <w:widowControl w:val="0"/>
-        <w:spacing w:line="240" w:lineRule="auto"/>
-        <w:rPr>
-          <w:rFonts w:ascii="Calibri" w:cs="Calibri" w:eastAsia="Calibri" w:hAnsi="Calibri"/>
-          <w:sz w:val="24"/>
-          <w:szCs w:val="24"/>
-        </w:rPr>
-      </w:pPr>
-      <w:r>
-        <w:rPr>
-          <w:rtl w:val="0"/>
-        </w:rPr>
-      </w:r>
-    </w:p>
-    <w:p>
-      <w:pPr>
+        <w:pageBreakBefore w:val="0"/>
+        <w:widowControl w:val="0"/>
+        <w:spacing w:line="240" w:lineRule="auto"/>
+        <w:rPr>
+          <w:rFonts w:ascii="Calibri" w:cs="Calibri" w:eastAsia="Calibri" w:hAnsi="Calibri"/>
+          <w:sz w:val="24"/>
+          <w:szCs w:val="24"/>
+        </w:rPr>
+      </w:pPr>
+      <w:r>
+        <w:rPr>
+          <w:rtl w:val="0"/>
+        </w:rPr>
+      </w:r>
+    </w:p>
+    <w:p>
+      <w:pPr>
+        <w:pageBreakBefore w:val="0"/>
         <w:spacing w:line="276" w:lineRule="auto"/>
         <w:rPr/>
       </w:pPr>
@@ -4509,6 +4728,7 @@
     </w:p>
     <w:p>
       <w:pPr>
+        <w:pageBreakBefore w:val="0"/>
         <w:spacing w:line="276" w:lineRule="auto"/>
         <w:rPr/>
       </w:pPr>
@@ -4556,6 +4776,7 @@
     <w:p>
       <w:pPr>
         <w:pStyle w:val="Heading2"/>
+        <w:pageBreakBefore w:val="0"/>
         <w:spacing w:after="150" w:line="240" w:lineRule="auto"/>
         <w:rPr>
           <w:rFonts w:ascii="Calibri" w:cs="Calibri" w:eastAsia="Calibri" w:hAnsi="Calibri"/>
@@ -4579,6 +4800,7 @@
     </w:p>
     <w:p>
       <w:pPr>
+        <w:pageBreakBefore w:val="0"/>
         <w:spacing w:after="150" w:line="240" w:lineRule="auto"/>
         <w:rPr>
           <w:rFonts w:ascii="Calibri" w:cs="Calibri" w:eastAsia="Calibri" w:hAnsi="Calibri"/>
@@ -4609,6 +4831,7 @@
     </w:p>
     <w:p>
       <w:pPr>
+        <w:pageBreakBefore w:val="0"/>
         <w:spacing w:after="150" w:line="240" w:lineRule="auto"/>
         <w:rPr>
           <w:rFonts w:ascii="Calibri" w:cs="Calibri" w:eastAsia="Calibri" w:hAnsi="Calibri"/>
@@ -4630,6 +4853,7 @@
     </w:p>
     <w:p>
       <w:pPr>
+        <w:pageBreakBefore w:val="0"/>
         <w:widowControl w:val="0"/>
         <w:spacing w:line="240" w:lineRule="auto"/>
         <w:jc w:val="center"/>
@@ -4648,6 +4872,7 @@
     </w:p>
     <w:p>
       <w:pPr>
+        <w:pageBreakBefore w:val="0"/>
         <w:widowControl w:val="0"/>
         <w:spacing w:line="240" w:lineRule="auto"/>
         <w:jc w:val="center"/>
@@ -4666,6 +4891,7 @@
     </w:p>
     <w:p>
       <w:pPr>
+        <w:pageBreakBefore w:val="0"/>
         <w:widowControl w:val="0"/>
         <w:spacing w:line="240" w:lineRule="auto"/>
         <w:jc w:val="center"/>
@@ -4684,6 +4910,7 @@
     </w:p>
     <w:p>
       <w:pPr>
+        <w:pageBreakBefore w:val="0"/>
         <w:widowControl w:val="0"/>
         <w:spacing w:line="240" w:lineRule="auto"/>
         <w:jc w:val="center"/>
@@ -4702,6 +4929,7 @@
     </w:p>
     <w:p>
       <w:pPr>
+        <w:pageBreakBefore w:val="0"/>
         <w:widowControl w:val="0"/>
         <w:spacing w:line="240" w:lineRule="auto"/>
         <w:jc w:val="center"/>
@@ -4720,6 +4948,7 @@
     </w:p>
     <w:p>
       <w:pPr>
+        <w:pageBreakBefore w:val="0"/>
         <w:widowControl w:val="0"/>
         <w:spacing w:line="240" w:lineRule="auto"/>
         <w:jc w:val="center"/>
@@ -4738,6 +4967,7 @@
     </w:p>
     <w:p>
       <w:pPr>
+        <w:pageBreakBefore w:val="0"/>
         <w:spacing w:after="150" w:line="240" w:lineRule="auto"/>
         <w:rPr>
           <w:rFonts w:ascii="Calibri" w:cs="Calibri" w:eastAsia="Calibri" w:hAnsi="Calibri"/>
@@ -4754,6 +4984,7 @@
     </w:p>
     <w:p>
       <w:pPr>
+        <w:pageBreakBefore w:val="0"/>
         <w:spacing w:after="150" w:line="240" w:lineRule="auto"/>
         <w:rPr>
           <w:rFonts w:ascii="Calibri" w:cs="Calibri" w:eastAsia="Calibri" w:hAnsi="Calibri"/>
@@ -4781,6 +5012,7 @@
     </w:p>
     <w:p>
       <w:pPr>
+        <w:pageBreakBefore w:val="0"/>
         <w:spacing w:after="150" w:line="240" w:lineRule="auto"/>
         <w:rPr>
           <w:rFonts w:ascii="Calibri" w:cs="Calibri" w:eastAsia="Calibri" w:hAnsi="Calibri"/>
@@ -4797,6 +5029,7 @@
     </w:p>
     <w:p>
       <w:pPr>
+        <w:pageBreakBefore w:val="0"/>
         <w:spacing w:after="150" w:line="240" w:lineRule="auto"/>
         <w:rPr>
           <w:rFonts w:ascii="Calibri" w:cs="Calibri" w:eastAsia="Calibri" w:hAnsi="Calibri"/>
@@ -4813,6 +5046,7 @@
     </w:p>
     <w:p>
       <w:pPr>
+        <w:pageBreakBefore w:val="0"/>
         <w:spacing w:after="150" w:line="240" w:lineRule="auto"/>
         <w:rPr>
           <w:rFonts w:ascii="Calibri" w:cs="Calibri" w:eastAsia="Calibri" w:hAnsi="Calibri"/>
@@ -4829,6 +5063,7 @@
     </w:p>
     <w:p>
       <w:pPr>
+        <w:pageBreakBefore w:val="0"/>
         <w:spacing w:after="150" w:line="240" w:lineRule="auto"/>
         <w:rPr>
           <w:rFonts w:ascii="Calibri" w:cs="Calibri" w:eastAsia="Calibri" w:hAnsi="Calibri"/>
@@ -4845,6 +5080,7 @@
     </w:p>
     <w:p>
       <w:pPr>
+        <w:pageBreakBefore w:val="0"/>
         <w:spacing w:line="276" w:lineRule="auto"/>
         <w:rPr>
           <w:rFonts w:ascii="Calibri" w:cs="Calibri" w:eastAsia="Calibri" w:hAnsi="Calibri"/>
@@ -4858,6 +5094,7 @@
     </w:p>
     <w:p>
       <w:pPr>
+        <w:pageBreakBefore w:val="0"/>
         <w:rPr/>
       </w:pPr>
       <w:r>
@@ -5479,6 +5716,7 @@
     <w:pPr>
       <w:keepNext w:val="1"/>
       <w:keepLines w:val="1"/>
+      <w:pageBreakBefore w:val="0"/>
       <w:spacing w:after="120" w:before="400" w:lineRule="auto"/>
     </w:pPr>
     <w:rPr>
@@ -5493,6 +5731,7 @@
     <w:pPr>
       <w:keepNext w:val="1"/>
       <w:keepLines w:val="1"/>
+      <w:pageBreakBefore w:val="0"/>
       <w:spacing w:after="120" w:before="360" w:lineRule="auto"/>
     </w:pPr>
     <w:rPr>
@@ -5508,6 +5747,7 @@
     <w:pPr>
       <w:keepNext w:val="1"/>
       <w:keepLines w:val="1"/>
+      <w:pageBreakBefore w:val="0"/>
       <w:spacing w:after="80" w:before="320" w:lineRule="auto"/>
     </w:pPr>
     <w:rPr>
@@ -5524,6 +5764,7 @@
     <w:pPr>
       <w:keepNext w:val="1"/>
       <w:keepLines w:val="1"/>
+      <w:pageBreakBefore w:val="0"/>
       <w:spacing w:after="80" w:before="280" w:lineRule="auto"/>
     </w:pPr>
     <w:rPr>
@@ -5539,6 +5780,7 @@
     <w:pPr>
       <w:keepNext w:val="1"/>
       <w:keepLines w:val="1"/>
+      <w:pageBreakBefore w:val="0"/>
       <w:spacing w:after="80" w:before="240" w:lineRule="auto"/>
     </w:pPr>
     <w:rPr>
@@ -5554,6 +5796,7 @@
     <w:pPr>
       <w:keepNext w:val="1"/>
       <w:keepLines w:val="1"/>
+      <w:pageBreakBefore w:val="0"/>
       <w:spacing w:after="80" w:before="240" w:lineRule="auto"/>
     </w:pPr>
     <w:rPr>
@@ -5570,6 +5813,7 @@
     <w:pPr>
       <w:keepNext w:val="1"/>
       <w:keepLines w:val="1"/>
+      <w:pageBreakBefore w:val="0"/>
       <w:spacing w:after="60" w:before="0" w:lineRule="auto"/>
     </w:pPr>
     <w:rPr>
@@ -5584,6 +5828,7 @@
     <w:pPr>
       <w:keepNext w:val="1"/>
       <w:keepLines w:val="1"/>
+      <w:pageBreakBefore w:val="0"/>
       <w:spacing w:after="320" w:before="0" w:lineRule="auto"/>
     </w:pPr>
     <w:rPr>

</xml_diff>